<commit_message>
adicionamos funcionalidades al documento
</commit_message>
<xml_diff>
--- a/documents/Documento de Propuesta de Diseño de Software I.docx
+++ b/documents/Documento de Propuesta de Diseño de Software I.docx
@@ -9002,11 +9002,706 @@
           <w:rFonts w:ascii="Arial" w:hAnsi="Arial"/>
           <w:sz w:val="20"/>
         </w:rPr>
-        <w:sectPr>
-          <w:pgSz w:w="11920" w:h="16850"/>
-          <w:pgMar w:top="1180" w:right="1120" w:bottom="940" w:left="1120" w:header="0" w:footer="750" w:gutter="0"/>
-          <w:cols w:space="720"/>
-        </w:sectPr>
+      </w:pPr>
+    </w:p>
+    <w:p>
+      <w:pPr>
+        <w:rPr>
+          <w:rFonts w:ascii="Arial" w:hAnsi="Arial"/>
+          <w:sz w:val="20"/>
+        </w:rPr>
+      </w:pPr>
+    </w:p>
+    <w:p>
+      <w:pPr>
+        <w:rPr>
+          <w:rFonts w:ascii="Arial" w:hAnsi="Arial"/>
+          <w:sz w:val="20"/>
+        </w:rPr>
+      </w:pPr>
+      <w:proofErr w:type="spellStart"/>
+      <w:r>
+        <w:rPr>
+          <w:rFonts w:ascii="Arial" w:hAnsi="Arial"/>
+          <w:sz w:val="20"/>
+        </w:rPr>
+        <w:t>TaskAssistan</w:t>
+      </w:r>
+      <w:proofErr w:type="spellEnd"/>
+      <w:r>
+        <w:rPr>
+          <w:rFonts w:ascii="Arial" w:hAnsi="Arial"/>
+          <w:sz w:val="20"/>
+        </w:rPr>
+        <w:t xml:space="preserve"> es una aplicación web diseñada para facilitar la organización, asignación,  y seguimiento de tareas en entornos colaborativos. Esta herramienta no solo busca digitalizar la gestión de tareas, sino hacerlo de manera inteligente, intuitiva y adaptativa, mediante el uso de automatización, análisis de productividad y sugerencias personalizadas.</w:t>
+      </w:r>
+    </w:p>
+    <w:p>
+      <w:pPr>
+        <w:rPr>
+          <w:rFonts w:ascii="Arial" w:hAnsi="Arial"/>
+          <w:sz w:val="20"/>
+        </w:rPr>
+      </w:pPr>
+    </w:p>
+    <w:p>
+      <w:pPr>
+        <w:rPr>
+          <w:rFonts w:ascii="Arial" w:hAnsi="Arial"/>
+          <w:sz w:val="20"/>
+        </w:rPr>
+      </w:pPr>
+      <w:r>
+        <w:rPr>
+          <w:rFonts w:ascii="Arial" w:hAnsi="Arial"/>
+          <w:sz w:val="20"/>
+        </w:rPr>
+        <w:t>Generar  Tareas</w:t>
+      </w:r>
+    </w:p>
+    <w:p>
+      <w:pPr>
+        <w:rPr>
+          <w:rFonts w:ascii="Arial" w:hAnsi="Arial"/>
+          <w:sz w:val="20"/>
+        </w:rPr>
+      </w:pPr>
+    </w:p>
+    <w:p>
+      <w:pPr>
+        <w:rPr>
+          <w:rFonts w:ascii="Arial" w:hAnsi="Arial"/>
+          <w:sz w:val="20"/>
+        </w:rPr>
+      </w:pPr>
+      <w:r>
+        <w:rPr>
+          <w:rFonts w:ascii="Arial" w:hAnsi="Arial"/>
+          <w:sz w:val="20"/>
+        </w:rPr>
+        <w:t>Modificar Tareas</w:t>
+      </w:r>
+    </w:p>
+    <w:p>
+      <w:pPr>
+        <w:rPr>
+          <w:rFonts w:ascii="Arial" w:hAnsi="Arial"/>
+          <w:sz w:val="20"/>
+        </w:rPr>
+      </w:pPr>
+    </w:p>
+    <w:p>
+      <w:pPr>
+        <w:rPr>
+          <w:rFonts w:ascii="Arial" w:hAnsi="Arial"/>
+          <w:sz w:val="20"/>
+        </w:rPr>
+      </w:pPr>
+      <w:r>
+        <w:rPr>
+          <w:rFonts w:ascii="Arial" w:hAnsi="Arial"/>
+          <w:sz w:val="20"/>
+        </w:rPr>
+        <w:t>Eliminación Segura y Reversible</w:t>
+      </w:r>
+    </w:p>
+    <w:p>
+      <w:pPr>
+        <w:rPr>
+          <w:rFonts w:ascii="Arial" w:hAnsi="Arial"/>
+          <w:sz w:val="20"/>
+        </w:rPr>
+      </w:pPr>
+    </w:p>
+    <w:p>
+      <w:pPr>
+        <w:rPr>
+          <w:rFonts w:ascii="Arial" w:hAnsi="Arial"/>
+          <w:sz w:val="20"/>
+        </w:rPr>
+      </w:pPr>
+      <w:r>
+        <w:rPr>
+          <w:rFonts w:ascii="Arial" w:hAnsi="Arial"/>
+          <w:sz w:val="20"/>
+        </w:rPr>
+        <w:t xml:space="preserve">Ajustar Fechas de Entrega </w:t>
+      </w:r>
+    </w:p>
+    <w:p>
+      <w:pPr>
+        <w:rPr>
+          <w:rFonts w:ascii="Arial" w:hAnsi="Arial"/>
+          <w:sz w:val="20"/>
+        </w:rPr>
+      </w:pPr>
+    </w:p>
+    <w:p>
+      <w:pPr>
+        <w:rPr>
+          <w:rFonts w:ascii="Arial" w:hAnsi="Arial"/>
+          <w:sz w:val="20"/>
+        </w:rPr>
+      </w:pPr>
+      <w:r>
+        <w:rPr>
+          <w:rFonts w:ascii="Arial" w:hAnsi="Arial"/>
+          <w:sz w:val="20"/>
+        </w:rPr>
+        <w:t>Agregar comentarios Colaborativos y Menciones</w:t>
+      </w:r>
+    </w:p>
+    <w:p>
+      <w:pPr>
+        <w:rPr>
+          <w:rFonts w:ascii="Arial" w:hAnsi="Arial"/>
+          <w:sz w:val="20"/>
+        </w:rPr>
+      </w:pPr>
+    </w:p>
+    <w:p>
+      <w:pPr>
+        <w:rPr>
+          <w:rFonts w:ascii="Arial" w:hAnsi="Arial"/>
+          <w:sz w:val="20"/>
+        </w:rPr>
+      </w:pPr>
+      <w:r>
+        <w:rPr>
+          <w:rFonts w:ascii="Arial" w:hAnsi="Arial"/>
+          <w:sz w:val="20"/>
+        </w:rPr>
+        <w:t>Monitoreo de Progreso en Tiempo Real</w:t>
+      </w:r>
+    </w:p>
+    <w:p>
+      <w:pPr>
+        <w:rPr>
+          <w:rFonts w:ascii="Arial" w:hAnsi="Arial"/>
+          <w:sz w:val="20"/>
+        </w:rPr>
+      </w:pPr>
+    </w:p>
+    <w:p>
+      <w:pPr>
+        <w:rPr>
+          <w:rFonts w:ascii="Arial" w:hAnsi="Arial"/>
+          <w:sz w:val="20"/>
+        </w:rPr>
+      </w:pPr>
+      <w:r>
+        <w:rPr>
+          <w:rFonts w:ascii="Arial" w:hAnsi="Arial"/>
+          <w:sz w:val="20"/>
+        </w:rPr>
+        <w:t>Distribución Equitativa de Trabajo</w:t>
+      </w:r>
+    </w:p>
+    <w:p>
+      <w:pPr>
+        <w:rPr>
+          <w:rFonts w:ascii="Arial" w:hAnsi="Arial"/>
+          <w:sz w:val="20"/>
+        </w:rPr>
+      </w:pPr>
+    </w:p>
+    <w:p>
+      <w:pPr>
+        <w:rPr>
+          <w:rFonts w:ascii="Arial" w:hAnsi="Arial"/>
+          <w:sz w:val="20"/>
+        </w:rPr>
+      </w:pPr>
+      <w:r>
+        <w:rPr>
+          <w:rFonts w:ascii="Arial" w:hAnsi="Arial"/>
+          <w:sz w:val="20"/>
+        </w:rPr>
+        <w:t>Asignar Recursos y Enlaces Útiles</w:t>
+      </w:r>
+    </w:p>
+    <w:p>
+      <w:pPr>
+        <w:rPr>
+          <w:rFonts w:ascii="Arial" w:hAnsi="Arial"/>
+          <w:sz w:val="20"/>
+        </w:rPr>
+      </w:pPr>
+    </w:p>
+    <w:p>
+      <w:pPr>
+        <w:rPr>
+          <w:rFonts w:ascii="Arial" w:hAnsi="Arial"/>
+          <w:sz w:val="20"/>
+        </w:rPr>
+      </w:pPr>
+      <w:r>
+        <w:rPr>
+          <w:rFonts w:ascii="Arial" w:hAnsi="Arial"/>
+          <w:sz w:val="20"/>
+        </w:rPr>
+        <w:t>Visualizar el resumen general de actividades por día, semana o mes.</w:t>
+      </w:r>
+    </w:p>
+    <w:p>
+      <w:pPr>
+        <w:rPr>
+          <w:rFonts w:ascii="Arial" w:hAnsi="Arial"/>
+          <w:sz w:val="20"/>
+        </w:rPr>
+      </w:pPr>
+    </w:p>
+    <w:p>
+      <w:pPr>
+        <w:rPr>
+          <w:rFonts w:ascii="Arial" w:hAnsi="Arial"/>
+          <w:sz w:val="20"/>
+        </w:rPr>
+      </w:pPr>
+      <w:r>
+        <w:rPr>
+          <w:rFonts w:ascii="Arial" w:hAnsi="Arial"/>
+          <w:sz w:val="20"/>
+        </w:rPr>
+        <w:t>Sincronizar tareas con calendarios externos como Google Calendar o Outlook.</w:t>
+      </w:r>
+    </w:p>
+    <w:p>
+      <w:pPr>
+        <w:rPr>
+          <w:rFonts w:ascii="Arial" w:hAnsi="Arial"/>
+          <w:sz w:val="20"/>
+        </w:rPr>
+      </w:pPr>
+    </w:p>
+    <w:p>
+      <w:pPr>
+        <w:rPr>
+          <w:rFonts w:ascii="Arial" w:hAnsi="Arial"/>
+          <w:sz w:val="20"/>
+        </w:rPr>
+      </w:pPr>
+      <w:r>
+        <w:rPr>
+          <w:rFonts w:ascii="Arial" w:hAnsi="Arial"/>
+          <w:sz w:val="20"/>
+        </w:rPr>
+        <w:t>Etiquetar tareas usando colores o palabras clave para facilitar la organización.</w:t>
+      </w:r>
+    </w:p>
+    <w:p>
+      <w:pPr>
+        <w:rPr>
+          <w:rFonts w:ascii="Arial" w:hAnsi="Arial"/>
+          <w:sz w:val="20"/>
+        </w:rPr>
+      </w:pPr>
+    </w:p>
+    <w:p>
+      <w:pPr>
+        <w:rPr>
+          <w:rFonts w:ascii="Arial" w:hAnsi="Arial"/>
+          <w:sz w:val="20"/>
+        </w:rPr>
+      </w:pPr>
+      <w:r>
+        <w:rPr>
+          <w:rFonts w:ascii="Arial" w:hAnsi="Arial"/>
+          <w:sz w:val="20"/>
+        </w:rPr>
+        <w:t>Agrupar tareas por proyecto, prioridad o categoría personalizada.</w:t>
+      </w:r>
+    </w:p>
+    <w:p>
+      <w:pPr>
+        <w:rPr>
+          <w:rFonts w:ascii="Arial" w:hAnsi="Arial"/>
+          <w:sz w:val="20"/>
+        </w:rPr>
+      </w:pPr>
+    </w:p>
+    <w:p>
+      <w:pPr>
+        <w:rPr>
+          <w:rFonts w:ascii="Arial" w:hAnsi="Arial"/>
+          <w:sz w:val="20"/>
+        </w:rPr>
+      </w:pPr>
+      <w:r>
+        <w:rPr>
+          <w:rFonts w:ascii="Arial" w:hAnsi="Arial"/>
+          <w:sz w:val="20"/>
+        </w:rPr>
+        <w:t>Duplicar tareas o listas completas para reutilización en proyectos similares.</w:t>
+      </w:r>
+    </w:p>
+    <w:p>
+      <w:pPr>
+        <w:rPr>
+          <w:rFonts w:ascii="Arial" w:hAnsi="Arial"/>
+          <w:sz w:val="20"/>
+        </w:rPr>
+      </w:pPr>
+    </w:p>
+    <w:p>
+      <w:pPr>
+        <w:rPr>
+          <w:rFonts w:ascii="Arial" w:hAnsi="Arial"/>
+          <w:sz w:val="20"/>
+        </w:rPr>
+      </w:pPr>
+      <w:r>
+        <w:rPr>
+          <w:rFonts w:ascii="Arial" w:hAnsi="Arial"/>
+          <w:sz w:val="20"/>
+        </w:rPr>
+        <w:t>Establecer metas semanales o mensuales con seguimiento de cumplimiento.</w:t>
+      </w:r>
+    </w:p>
+    <w:p>
+      <w:pPr>
+        <w:rPr>
+          <w:rFonts w:ascii="Arial" w:hAnsi="Arial"/>
+          <w:sz w:val="20"/>
+        </w:rPr>
+      </w:pPr>
+    </w:p>
+    <w:p>
+      <w:pPr>
+        <w:rPr>
+          <w:rFonts w:ascii="Arial" w:hAnsi="Arial"/>
+          <w:sz w:val="20"/>
+        </w:rPr>
+      </w:pPr>
+      <w:r>
+        <w:rPr>
+          <w:rFonts w:ascii="Arial" w:hAnsi="Arial"/>
+          <w:sz w:val="20"/>
+        </w:rPr>
+        <w:t>Calificar tareas completadas con indicadores de calidad o satisfacción.</w:t>
+      </w:r>
+    </w:p>
+    <w:p>
+      <w:pPr>
+        <w:rPr>
+          <w:rFonts w:ascii="Arial" w:hAnsi="Arial"/>
+          <w:sz w:val="20"/>
+        </w:rPr>
+      </w:pPr>
+    </w:p>
+    <w:p>
+      <w:pPr>
+        <w:rPr>
+          <w:rFonts w:ascii="Arial" w:hAnsi="Arial"/>
+          <w:sz w:val="20"/>
+        </w:rPr>
+      </w:pPr>
+      <w:r>
+        <w:rPr>
+          <w:rFonts w:ascii="Arial" w:hAnsi="Arial"/>
+          <w:sz w:val="20"/>
+        </w:rPr>
+        <w:t>Notificar automáticamente a los responsables sobre cambios o novedades.</w:t>
+      </w:r>
+    </w:p>
+    <w:p>
+      <w:pPr>
+        <w:rPr>
+          <w:rFonts w:ascii="Arial" w:hAnsi="Arial"/>
+          <w:sz w:val="20"/>
+        </w:rPr>
+      </w:pPr>
+    </w:p>
+    <w:p>
+      <w:pPr>
+        <w:rPr>
+          <w:rFonts w:ascii="Arial" w:hAnsi="Arial"/>
+          <w:sz w:val="20"/>
+        </w:rPr>
+      </w:pPr>
+      <w:r>
+        <w:rPr>
+          <w:rFonts w:ascii="Arial" w:hAnsi="Arial"/>
+          <w:sz w:val="20"/>
+        </w:rPr>
+        <w:t>Registrar el tiempo dedicado a cada tarea (cronómetro o ingreso manual).</w:t>
+      </w:r>
+    </w:p>
+    <w:p>
+      <w:pPr>
+        <w:rPr>
+          <w:rFonts w:ascii="Arial" w:hAnsi="Arial"/>
+          <w:sz w:val="20"/>
+        </w:rPr>
+      </w:pPr>
+    </w:p>
+    <w:p>
+      <w:pPr>
+        <w:rPr>
+          <w:rFonts w:ascii="Arial" w:hAnsi="Arial"/>
+          <w:sz w:val="20"/>
+        </w:rPr>
+      </w:pPr>
+      <w:r>
+        <w:rPr>
+          <w:rFonts w:ascii="Arial" w:hAnsi="Arial"/>
+          <w:sz w:val="20"/>
+        </w:rPr>
+        <w:t>Exportar tareas y reportes en formatos PDF, Excel o CSV.</w:t>
+      </w:r>
+    </w:p>
+    <w:p>
+      <w:pPr>
+        <w:rPr>
+          <w:rFonts w:ascii="Arial" w:hAnsi="Arial"/>
+          <w:sz w:val="20"/>
+        </w:rPr>
+      </w:pPr>
+    </w:p>
+    <w:p>
+      <w:pPr>
+        <w:rPr>
+          <w:rFonts w:ascii="Arial" w:hAnsi="Arial"/>
+          <w:sz w:val="20"/>
+        </w:rPr>
+      </w:pPr>
+      <w:r>
+        <w:rPr>
+          <w:rFonts w:ascii="Arial" w:hAnsi="Arial"/>
+          <w:sz w:val="20"/>
+        </w:rPr>
+        <w:t>Importar tareas desde archivos o plataformas externas.</w:t>
+      </w:r>
+    </w:p>
+    <w:p>
+      <w:pPr>
+        <w:rPr>
+          <w:rFonts w:ascii="Arial" w:hAnsi="Arial"/>
+          <w:sz w:val="20"/>
+        </w:rPr>
+      </w:pPr>
+    </w:p>
+    <w:p>
+      <w:pPr>
+        <w:rPr>
+          <w:rFonts w:ascii="Arial" w:hAnsi="Arial"/>
+          <w:sz w:val="20"/>
+        </w:rPr>
+      </w:pPr>
+      <w:r>
+        <w:rPr>
+          <w:rFonts w:ascii="Arial" w:hAnsi="Arial"/>
+          <w:sz w:val="20"/>
+        </w:rPr>
+        <w:t>Anclar tareas prioritarias en la parte superior del panel.</w:t>
+      </w:r>
+    </w:p>
+    <w:p>
+      <w:pPr>
+        <w:rPr>
+          <w:rFonts w:ascii="Arial" w:hAnsi="Arial"/>
+          <w:sz w:val="20"/>
+        </w:rPr>
+      </w:pPr>
+    </w:p>
+    <w:p>
+      <w:pPr>
+        <w:rPr>
+          <w:rFonts w:ascii="Arial" w:hAnsi="Arial"/>
+          <w:sz w:val="20"/>
+        </w:rPr>
+      </w:pPr>
+      <w:r>
+        <w:rPr>
+          <w:rFonts w:ascii="Arial" w:hAnsi="Arial"/>
+          <w:sz w:val="20"/>
+        </w:rPr>
+        <w:t xml:space="preserve">Personalizar la vista del tablero (modo lista, </w:t>
+      </w:r>
+      <w:proofErr w:type="spellStart"/>
+      <w:r>
+        <w:rPr>
+          <w:rFonts w:ascii="Arial" w:hAnsi="Arial"/>
+          <w:sz w:val="20"/>
+        </w:rPr>
+        <w:t>kanban</w:t>
+      </w:r>
+      <w:proofErr w:type="spellEnd"/>
+      <w:r>
+        <w:rPr>
+          <w:rFonts w:ascii="Arial" w:hAnsi="Arial"/>
+          <w:sz w:val="20"/>
+        </w:rPr>
+        <w:t>, calendario).</w:t>
+      </w:r>
+    </w:p>
+    <w:p>
+      <w:pPr>
+        <w:rPr>
+          <w:rFonts w:ascii="Arial" w:hAnsi="Arial"/>
+          <w:sz w:val="20"/>
+        </w:rPr>
+      </w:pPr>
+    </w:p>
+    <w:p>
+      <w:pPr>
+        <w:rPr>
+          <w:rFonts w:ascii="Arial" w:hAnsi="Arial"/>
+          <w:sz w:val="20"/>
+        </w:rPr>
+      </w:pPr>
+      <w:r>
+        <w:rPr>
+          <w:rFonts w:ascii="Arial" w:hAnsi="Arial"/>
+          <w:sz w:val="20"/>
+        </w:rPr>
+        <w:t>Filtrar tareas por estado, etiqueta, fecha de vencimiento o asignado.</w:t>
+      </w:r>
+    </w:p>
+    <w:p>
+      <w:pPr>
+        <w:rPr>
+          <w:rFonts w:ascii="Arial" w:hAnsi="Arial"/>
+          <w:sz w:val="20"/>
+        </w:rPr>
+      </w:pPr>
+    </w:p>
+    <w:p>
+      <w:pPr>
+        <w:rPr>
+          <w:rFonts w:ascii="Arial" w:hAnsi="Arial"/>
+          <w:sz w:val="20"/>
+        </w:rPr>
+      </w:pPr>
+      <w:r>
+        <w:rPr>
+          <w:rFonts w:ascii="Arial" w:hAnsi="Arial"/>
+          <w:sz w:val="20"/>
+        </w:rPr>
+        <w:t>Programar tareas recurrentes (diarias, semanales, mensuales).</w:t>
+      </w:r>
+    </w:p>
+    <w:p>
+      <w:pPr>
+        <w:rPr>
+          <w:rFonts w:ascii="Arial" w:hAnsi="Arial"/>
+          <w:sz w:val="20"/>
+        </w:rPr>
+      </w:pPr>
+    </w:p>
+    <w:p>
+      <w:pPr>
+        <w:rPr>
+          <w:rFonts w:ascii="Arial" w:hAnsi="Arial"/>
+          <w:sz w:val="20"/>
+        </w:rPr>
+      </w:pPr>
+      <w:r>
+        <w:rPr>
+          <w:rFonts w:ascii="Arial" w:hAnsi="Arial"/>
+          <w:sz w:val="20"/>
+        </w:rPr>
+        <w:t>Validar entregas o tareas por parte de usuarios con rol de supervisor.</w:t>
+      </w:r>
+    </w:p>
+    <w:p>
+      <w:pPr>
+        <w:rPr>
+          <w:rFonts w:ascii="Arial" w:hAnsi="Arial"/>
+          <w:sz w:val="20"/>
+        </w:rPr>
+      </w:pPr>
+    </w:p>
+    <w:p>
+      <w:pPr>
+        <w:rPr>
+          <w:rFonts w:ascii="Arial" w:hAnsi="Arial"/>
+          <w:sz w:val="20"/>
+        </w:rPr>
+      </w:pPr>
+      <w:r>
+        <w:rPr>
+          <w:rFonts w:ascii="Arial" w:hAnsi="Arial"/>
+          <w:sz w:val="20"/>
+        </w:rPr>
+        <w:t>Reasignar tareas rápidamente desde la vista de tablero.</w:t>
+      </w:r>
+    </w:p>
+    <w:p>
+      <w:pPr>
+        <w:rPr>
+          <w:rFonts w:ascii="Arial" w:hAnsi="Arial"/>
+          <w:sz w:val="20"/>
+        </w:rPr>
+      </w:pPr>
+    </w:p>
+    <w:p>
+      <w:pPr>
+        <w:rPr>
+          <w:rFonts w:ascii="Arial" w:hAnsi="Arial"/>
+          <w:sz w:val="20"/>
+        </w:rPr>
+      </w:pPr>
+      <w:r>
+        <w:rPr>
+          <w:rFonts w:ascii="Arial" w:hAnsi="Arial"/>
+          <w:sz w:val="20"/>
+        </w:rPr>
+        <w:t>Evaluar el cumplimiento de objetivos con gráficas de rendimiento.</w:t>
+      </w:r>
+    </w:p>
+    <w:p>
+      <w:pPr>
+        <w:rPr>
+          <w:rFonts w:ascii="Arial" w:hAnsi="Arial"/>
+          <w:sz w:val="20"/>
+        </w:rPr>
+      </w:pPr>
+    </w:p>
+    <w:p>
+      <w:pPr>
+        <w:rPr>
+          <w:rFonts w:ascii="Arial" w:hAnsi="Arial"/>
+          <w:sz w:val="20"/>
+        </w:rPr>
+      </w:pPr>
+      <w:r>
+        <w:rPr>
+          <w:rFonts w:ascii="Arial" w:hAnsi="Arial"/>
+          <w:sz w:val="20"/>
+        </w:rPr>
+        <w:t>Restringir el acceso a ciertas tareas mediante permisos avanzados.</w:t>
+      </w:r>
+    </w:p>
+    <w:p>
+      <w:pPr>
+        <w:rPr>
+          <w:rFonts w:ascii="Arial" w:hAnsi="Arial"/>
+          <w:sz w:val="20"/>
+        </w:rPr>
+      </w:pPr>
+    </w:p>
+    <w:p>
+      <w:pPr>
+        <w:rPr>
+          <w:rFonts w:ascii="Arial" w:hAnsi="Arial"/>
+          <w:sz w:val="20"/>
+        </w:rPr>
+      </w:pPr>
+      <w:r>
+        <w:rPr>
+          <w:rFonts w:ascii="Arial" w:hAnsi="Arial"/>
+          <w:sz w:val="20"/>
+        </w:rPr>
+        <w:t>Integrar con servicios de almacenamiento en la nube (Drive, Dropbox).</w:t>
+      </w:r>
+    </w:p>
+    <w:p>
+      <w:pPr>
+        <w:rPr>
+          <w:rFonts w:ascii="Arial" w:hAnsi="Arial"/>
+          <w:sz w:val="20"/>
+        </w:rPr>
       </w:pPr>
     </w:p>
     <w:p>

</xml_diff>